<commit_message>
finish bab 4 4b k5
</commit_message>
<xml_diff>
--- a/aktualisasi/k5.docx
+++ b/aktualisasi/k5.docx
@@ -67,6 +67,7 @@
           </w:p>
         </w:tc>
       </w:tr>
+      <w:bookmarkEnd w:id="0"/>
       <w:tr>
         <w:tc>
           <w:tcPr>
@@ -85,11 +86,59 @@
               <w:spacing w:after="0" w:line="360" w:lineRule="auto"/>
               <w:rPr>
                 <w:rFonts w:ascii="Arial" w:hAnsi="Arial" w:cs="Arial"/>
-                <w:sz w:val="20"/>
-                <w:szCs w:val="20"/>
-                <w:lang w:val="sv-SE" w:eastAsia="zh-CN"/>
-              </w:rPr>
-            </w:pPr>
+                <w:sz w:val="24"/>
+                <w:szCs w:val="24"/>
+                <w:lang w:eastAsia="zh-CN"/>
+              </w:rPr>
+            </w:pPr>
+            <w:r>
+              <w:rPr>
+                <w:rFonts w:ascii="Arial" w:hAnsi="Arial" w:cs="Arial"/>
+                <w:sz w:val="24"/>
+                <w:szCs w:val="24"/>
+              </w:rPr>
+              <w:t xml:space="preserve">Menyusun alur final </w:t>
+            </w:r>
+            <w:r>
+              <w:rPr>
+                <w:rFonts w:ascii="Arial" w:hAnsi="Arial" w:cs="Arial"/>
+                <w:sz w:val="24"/>
+                <w:szCs w:val="24"/>
+              </w:rPr>
+              <w:t>optimalisasi</w:t>
+            </w:r>
+            <w:r>
+              <w:rPr>
+                <w:rFonts w:ascii="Arial" w:hAnsi="Arial" w:cs="Arial"/>
+                <w:sz w:val="24"/>
+                <w:szCs w:val="24"/>
+              </w:rPr>
+              <w:t xml:space="preserve"> </w:t>
+            </w:r>
+            <w:r>
+              <w:rPr>
+                <w:rFonts w:ascii="Arial" w:hAnsi="Arial" w:cs="Arial"/>
+                <w:sz w:val="24"/>
+                <w:szCs w:val="24"/>
+              </w:rPr>
+              <w:t>ar</w:t>
+            </w:r>
+            <w:r>
+              <w:rPr>
+                <w:rFonts w:ascii="Arial" w:hAnsi="Arial" w:cs="Arial"/>
+                <w:sz w:val="24"/>
+                <w:szCs w:val="24"/>
+              </w:rPr>
+              <w:t xml:space="preserve">sip </w:t>
+            </w:r>
+            <w:r>
+              <w:rPr>
+                <w:rFonts w:ascii="Arial" w:hAnsi="Arial" w:cs="Arial"/>
+                <w:sz w:val="24"/>
+                <w:szCs w:val="24"/>
+              </w:rPr>
+              <w:t>dokumen disposisi yang siap diarsipkan di lingkungan Subdisminbata Disminpersau</w:t>
+            </w:r>
           </w:p>
         </w:tc>
       </w:tr>
@@ -130,18 +179,31 @@
                 <w:szCs w:val="24"/>
                 <w:lang w:val="sv-SE"/>
               </w:rPr>
-              <w:t xml:space="preserve">1. </w:t>
-            </w:r>
-            <w:r>
-              <w:rPr>
-                <w:rFonts w:ascii="Arial" w:hAnsi="Arial" w:cs="Arial"/>
-                <w:b/>
-                <w:bCs/>
-                <w:sz w:val="24"/>
-                <w:szCs w:val="24"/>
-                <w:lang w:val="sv-SE"/>
-              </w:rPr>
-              <w:t xml:space="preserve">Tahapan kegiatan ke – 1 </w:t>
+              <w:t xml:space="preserve">1. Tahapan kegiatan ke – 1 </w:t>
+            </w:r>
+            <w:r>
+              <w:rPr>
+                <w:rFonts w:ascii="Arial" w:hAnsi="Arial" w:cs="Arial"/>
+                <w:sz w:val="24"/>
+                <w:szCs w:val="24"/>
+              </w:rPr>
+              <w:t xml:space="preserve">Menyusun alur final optimalisasi </w:t>
+            </w:r>
+            <w:r>
+              <w:rPr>
+                <w:rFonts w:ascii="Arial" w:hAnsi="Arial" w:cs="Arial"/>
+                <w:sz w:val="24"/>
+                <w:szCs w:val="24"/>
+              </w:rPr>
+              <w:t xml:space="preserve">arsip </w:t>
+            </w:r>
+            <w:r>
+              <w:rPr>
+                <w:rFonts w:ascii="Arial" w:hAnsi="Arial" w:cs="Arial"/>
+                <w:sz w:val="24"/>
+                <w:szCs w:val="24"/>
+              </w:rPr>
+              <w:t>dokumen disposisi</w:t>
             </w:r>
           </w:p>
         </w:tc>
@@ -205,6 +267,33 @@
               </w:rPr>
               <w:t xml:space="preserve">: </w:t>
             </w:r>
+            <w:r>
+              <w:rPr>
+                <w:rFonts w:ascii="Arial" w:hAnsi="Arial" w:cs="Arial"/>
+                <w:sz w:val="24"/>
+                <w:szCs w:val="24"/>
+                <w:lang w:val="en-ID"/>
+              </w:rPr>
+              <w:t>6 Oktober 2025 – 14 Okt</w:t>
+            </w:r>
+            <w:r>
+              <w:rPr>
+                <w:rFonts w:ascii="Arial" w:hAnsi="Arial" w:cs="Arial"/>
+                <w:sz w:val="24"/>
+                <w:szCs w:val="24"/>
+                <w:lang w:val="en-ID"/>
+              </w:rPr>
+              <w:t>o</w:t>
+            </w:r>
+            <w:r>
+              <w:rPr>
+                <w:rFonts w:ascii="Arial" w:hAnsi="Arial" w:cs="Arial"/>
+                <w:sz w:val="24"/>
+                <w:szCs w:val="24"/>
+                <w:lang w:val="en-ID"/>
+              </w:rPr>
+              <w:t>ber 2025</w:t>
+            </w:r>
           </w:p>
         </w:tc>
       </w:tr>
@@ -506,9 +595,217 @@
                 <w:rFonts w:ascii="Arial" w:hAnsi="Arial" w:cs="Arial"/>
                 <w:sz w:val="24"/>
                 <w:szCs w:val="24"/>
-                <w:lang w:val="sv-SE"/>
-              </w:rPr>
-            </w:pPr>
+              </w:rPr>
+            </w:pPr>
+            <w:r>
+              <w:rPr>
+                <w:rFonts w:ascii="Arial" w:hAnsi="Arial" w:cs="Arial"/>
+                <w:b/>
+                <w:bCs/>
+                <w:sz w:val="24"/>
+                <w:szCs w:val="24"/>
+              </w:rPr>
+              <w:t>Kompeten</w:t>
+            </w:r>
+            <w:r>
+              <w:rPr>
+                <w:rFonts w:ascii="Arial" w:hAnsi="Arial" w:cs="Arial"/>
+                <w:sz w:val="24"/>
+                <w:szCs w:val="24"/>
+              </w:rPr>
+              <w:br/>
+              <w:t>Penyusunan alur final memerlukan pemahaman tentang prosedur administrasi, analisis kebutuhan, dan kemampuan merancang solusi yang efisien.</w:t>
+            </w:r>
+          </w:p>
+          <w:p>
+            <w:pPr>
+              <w:spacing w:after="0" w:line="360" w:lineRule="auto"/>
+              <w:rPr>
+                <w:rFonts w:ascii="Arial" w:hAnsi="Arial" w:cs="Arial"/>
+                <w:b/>
+                <w:bCs/>
+                <w:sz w:val="24"/>
+                <w:szCs w:val="24"/>
+                <w:lang w:val="sv-SE"/>
+              </w:rPr>
+            </w:pPr>
+            <w:r>
+              <w:rPr>
+                <w:rFonts w:ascii="Arial" w:hAnsi="Arial" w:cs="Arial"/>
+                <w:b/>
+                <w:bCs/>
+                <w:sz w:val="24"/>
+                <w:szCs w:val="24"/>
+                <w:lang w:val="sv-SE"/>
+              </w:rPr>
+              <w:t>Akuntabel</w:t>
+            </w:r>
+          </w:p>
+          <w:p>
+            <w:pPr>
+              <w:spacing w:after="0" w:line="360" w:lineRule="auto"/>
+              <w:rPr>
+                <w:rFonts w:ascii="Arial" w:hAnsi="Arial" w:cs="Arial"/>
+                <w:sz w:val="24"/>
+                <w:szCs w:val="24"/>
+                <w:lang w:val="sv-SE"/>
+              </w:rPr>
+            </w:pPr>
+            <w:r>
+              <w:rPr>
+                <w:rFonts w:ascii="Arial" w:hAnsi="Arial" w:cs="Arial"/>
+                <w:sz w:val="24"/>
+                <w:szCs w:val="24"/>
+              </w:rPr>
+              <w:t>Alur final yang terstruktur menjamin transparansi dan kejelasan dalam setiap tahapan kerja</w:t>
+            </w:r>
+            <w:r>
+              <w:rPr>
+                <w:rFonts w:ascii="Arial" w:hAnsi="Arial" w:cs="Arial"/>
+                <w:sz w:val="24"/>
+                <w:szCs w:val="24"/>
+              </w:rPr>
+              <w:t xml:space="preserve"> </w:t>
+            </w:r>
+            <w:r>
+              <w:rPr>
+                <w:rFonts w:ascii="Arial" w:hAnsi="Arial" w:cs="Arial"/>
+                <w:sz w:val="24"/>
+                <w:szCs w:val="24"/>
+              </w:rPr>
+              <w:t>dan pertanggungjawaban hasil kerja.</w:t>
+            </w:r>
+          </w:p>
+          <w:p>
+            <w:pPr>
+              <w:spacing w:after="0" w:line="360" w:lineRule="auto"/>
+              <w:rPr>
+                <w:rFonts w:ascii="Arial" w:hAnsi="Arial" w:cs="Arial"/>
+                <w:sz w:val="24"/>
+                <w:szCs w:val="24"/>
+                <w:lang w:val="sv-SE"/>
+              </w:rPr>
+            </w:pPr>
+            <w:r>
+              <w:rPr>
+                <w:rFonts w:ascii="Arial" w:hAnsi="Arial" w:cs="Arial"/>
+                <w:b/>
+                <w:bCs/>
+                <w:sz w:val="24"/>
+                <w:szCs w:val="24"/>
+                <w:lang w:val="sv-SE"/>
+              </w:rPr>
+              <w:t>Adaptif</w:t>
+            </w:r>
+            <w:r>
+              <w:rPr>
+                <w:rFonts w:ascii="Arial" w:hAnsi="Arial" w:cs="Arial"/>
+                <w:sz w:val="24"/>
+                <w:szCs w:val="24"/>
+                <w:lang w:val="sv-SE"/>
+              </w:rPr>
+              <w:br/>
+            </w:r>
+            <w:r>
+              <w:rPr>
+                <w:rFonts w:ascii="Arial" w:hAnsi="Arial" w:cs="Arial"/>
+                <w:sz w:val="24"/>
+                <w:szCs w:val="24"/>
+              </w:rPr>
+              <w:t>Rancangan alur final harus mampu menyesuaikan masukan dari simulasi sebelumnya.</w:t>
+            </w:r>
+          </w:p>
+          <w:p>
+            <w:pPr>
+              <w:spacing w:after="0" w:line="360" w:lineRule="auto"/>
+              <w:rPr>
+                <w:rFonts w:ascii="Arial" w:hAnsi="Arial" w:cs="Arial"/>
+                <w:sz w:val="24"/>
+                <w:szCs w:val="24"/>
+                <w:lang w:val="en-ID"/>
+              </w:rPr>
+            </w:pPr>
+            <w:proofErr w:type="spellStart"/>
+            <w:r>
+              <w:rPr>
+                <w:rFonts w:ascii="Arial" w:hAnsi="Arial" w:cs="Arial"/>
+                <w:b/>
+                <w:bCs/>
+                <w:sz w:val="24"/>
+                <w:szCs w:val="24"/>
+                <w:lang w:val="en-ID"/>
+              </w:rPr>
+              <w:lastRenderedPageBreak/>
+              <w:t>Manajemen</w:t>
+            </w:r>
+            <w:proofErr w:type="spellEnd"/>
+            <w:r>
+              <w:rPr>
+                <w:rFonts w:ascii="Arial" w:hAnsi="Arial" w:cs="Arial"/>
+                <w:b/>
+                <w:bCs/>
+                <w:sz w:val="24"/>
+                <w:szCs w:val="24"/>
+                <w:lang w:val="en-ID"/>
+              </w:rPr>
+              <w:t xml:space="preserve"> ASN</w:t>
+            </w:r>
+            <w:r>
+              <w:rPr>
+                <w:rFonts w:ascii="Arial" w:hAnsi="Arial" w:cs="Arial"/>
+                <w:sz w:val="24"/>
+                <w:szCs w:val="24"/>
+                <w:lang w:val="en-ID"/>
+              </w:rPr>
+              <w:br/>
+            </w:r>
+            <w:r>
+              <w:rPr>
+                <w:rFonts w:ascii="Arial" w:hAnsi="Arial" w:cs="Arial"/>
+                <w:sz w:val="24"/>
+                <w:szCs w:val="24"/>
+              </w:rPr>
+              <w:t>Penyusunan alur final berbasis analisis objektif dan data hasil simulasi.</w:t>
+            </w:r>
+          </w:p>
+          <w:p>
+            <w:pPr>
+              <w:spacing w:after="0" w:line="360" w:lineRule="auto"/>
+              <w:rPr>
+                <w:rFonts w:ascii="Arial" w:hAnsi="Arial" w:cs="Arial"/>
+                <w:sz w:val="24"/>
+                <w:szCs w:val="24"/>
+                <w:lang w:val="en-ID"/>
+              </w:rPr>
+            </w:pPr>
+            <w:r>
+              <w:rPr>
+                <w:rFonts w:ascii="Arial" w:hAnsi="Arial" w:cs="Arial"/>
+                <w:b/>
+                <w:bCs/>
+                <w:sz w:val="24"/>
+                <w:szCs w:val="24"/>
+                <w:lang w:val="en-ID"/>
+              </w:rPr>
+              <w:t>Smart ASN</w:t>
+            </w:r>
+            <w:r>
+              <w:rPr>
+                <w:rFonts w:ascii="Arial" w:hAnsi="Arial" w:cs="Arial"/>
+                <w:sz w:val="24"/>
+                <w:szCs w:val="24"/>
+                <w:lang w:val="en-ID"/>
+              </w:rPr>
+              <w:br/>
+            </w:r>
+            <w:r>
+              <w:rPr>
+                <w:rFonts w:ascii="Arial" w:hAnsi="Arial" w:cs="Arial"/>
+                <w:sz w:val="24"/>
+                <w:szCs w:val="24"/>
+              </w:rPr>
+              <w:t>Rancangan alur final berbasis data hasil simulasi dan evaluasi untuk memastikan solusi tepat sasaran.</w:t>
+            </w:r>
           </w:p>
         </w:tc>
         <w:tc>
@@ -528,6 +825,146 @@
                 <w:szCs w:val="24"/>
               </w:rPr>
             </w:pPr>
+            <w:r>
+              <w:rPr>
+                <w:rFonts w:ascii="Arial" w:hAnsi="Arial" w:cs="Arial"/>
+                <w:sz w:val="24"/>
+                <w:szCs w:val="24"/>
+              </w:rPr>
+              <w:lastRenderedPageBreak/>
+              <w:t xml:space="preserve">Pelaksanaan tahapan kegiatan </w:t>
+            </w:r>
+            <w:r>
+              <w:rPr>
+                <w:rFonts w:ascii="Arial" w:hAnsi="Arial" w:cs="Arial"/>
+                <w:sz w:val="24"/>
+                <w:szCs w:val="24"/>
+              </w:rPr>
+              <w:t>dilaksanakan</w:t>
+            </w:r>
+            <w:r>
+              <w:rPr>
+                <w:rFonts w:ascii="Arial" w:hAnsi="Arial" w:cs="Arial"/>
+                <w:sz w:val="24"/>
+                <w:szCs w:val="24"/>
+              </w:rPr>
+              <w:t xml:space="preserve"> melalui proses perancangan yang berdasarkan analisis mendalam terhadap kebutuhan dan hasil evaluasi simulasi sebelumnya. Kegiatan ini merefleksikan nilai </w:t>
+            </w:r>
+            <w:r>
+              <w:rPr>
+                <w:rFonts w:ascii="Arial" w:hAnsi="Arial" w:cs="Arial"/>
+                <w:b/>
+                <w:bCs/>
+                <w:sz w:val="24"/>
+                <w:szCs w:val="24"/>
+              </w:rPr>
+              <w:t>Kompeten</w:t>
+            </w:r>
+            <w:r>
+              <w:rPr>
+                <w:rFonts w:ascii="Arial" w:hAnsi="Arial" w:cs="Arial"/>
+                <w:sz w:val="24"/>
+                <w:szCs w:val="24"/>
+              </w:rPr>
+              <w:t> melalui kemampuan merancang solusi yang efisien, nilai </w:t>
+            </w:r>
+            <w:r>
+              <w:rPr>
+                <w:rFonts w:ascii="Arial" w:hAnsi="Arial" w:cs="Arial"/>
+                <w:b/>
+                <w:bCs/>
+                <w:sz w:val="24"/>
+                <w:szCs w:val="24"/>
+              </w:rPr>
+              <w:t>Akuntabel</w:t>
+            </w:r>
+            <w:r>
+              <w:rPr>
+                <w:rFonts w:ascii="Arial" w:hAnsi="Arial" w:cs="Arial"/>
+                <w:sz w:val="24"/>
+                <w:szCs w:val="24"/>
+              </w:rPr>
+              <w:t xml:space="preserve"> melalui penciptaan alur terstruktur yang transparan dan dapat </w:t>
+            </w:r>
+            <w:r>
+              <w:rPr>
+                <w:rFonts w:ascii="Arial" w:hAnsi="Arial" w:cs="Arial"/>
+                <w:sz w:val="24"/>
+                <w:szCs w:val="24"/>
+              </w:rPr>
+              <w:lastRenderedPageBreak/>
+              <w:t>dipertanggungjawabkan, serta nilai </w:t>
+            </w:r>
+            <w:r>
+              <w:rPr>
+                <w:rFonts w:ascii="Arial" w:hAnsi="Arial" w:cs="Arial"/>
+                <w:b/>
+                <w:bCs/>
+                <w:sz w:val="24"/>
+                <w:szCs w:val="24"/>
+              </w:rPr>
+              <w:t>Adaptif</w:t>
+            </w:r>
+            <w:r>
+              <w:rPr>
+                <w:rFonts w:ascii="Arial" w:hAnsi="Arial" w:cs="Arial"/>
+                <w:sz w:val="24"/>
+                <w:szCs w:val="24"/>
+              </w:rPr>
+              <w:t> melalui penyempurnaan alur akhir. Dalam perspektif </w:t>
+            </w:r>
+            <w:r>
+              <w:rPr>
+                <w:rFonts w:ascii="Arial" w:hAnsi="Arial" w:cs="Arial"/>
+                <w:b/>
+                <w:bCs/>
+                <w:sz w:val="24"/>
+                <w:szCs w:val="24"/>
+              </w:rPr>
+              <w:t>Manajemen ASN</w:t>
+            </w:r>
+            <w:r>
+              <w:rPr>
+                <w:rFonts w:ascii="Arial" w:hAnsi="Arial" w:cs="Arial"/>
+                <w:sz w:val="24"/>
+                <w:szCs w:val="24"/>
+              </w:rPr>
+              <w:t>, penyusunan alur final ini berdasar pada analisis dan data hasil simulasi, sementara dari sudut pandang </w:t>
+            </w:r>
+            <w:r>
+              <w:rPr>
+                <w:rFonts w:ascii="Arial" w:hAnsi="Arial" w:cs="Arial"/>
+                <w:b/>
+                <w:bCs/>
+                <w:sz w:val="24"/>
+                <w:szCs w:val="24"/>
+              </w:rPr>
+              <w:t>Smart ASN</w:t>
+            </w:r>
+            <w:r>
+              <w:rPr>
+                <w:rFonts w:ascii="Arial" w:hAnsi="Arial" w:cs="Arial"/>
+                <w:sz w:val="24"/>
+                <w:szCs w:val="24"/>
+              </w:rPr>
+              <w:t>, rancangan alur yang berbasis data ini memastikan solusi yang tepat sasara</w:t>
+            </w:r>
+            <w:r>
+              <w:rPr>
+                <w:rFonts w:ascii="Arial" w:hAnsi="Arial" w:cs="Arial"/>
+                <w:sz w:val="24"/>
+                <w:szCs w:val="24"/>
+              </w:rPr>
+              <w:t>n</w:t>
+            </w:r>
+            <w:r>
+              <w:rPr>
+                <w:rFonts w:ascii="Arial" w:hAnsi="Arial" w:cs="Arial"/>
+                <w:sz w:val="24"/>
+                <w:szCs w:val="24"/>
+              </w:rPr>
+              <w:t>.</w:t>
+            </w:r>
           </w:p>
         </w:tc>
         <w:tc>
@@ -548,6 +985,162 @@
                 <w:szCs w:val="24"/>
               </w:rPr>
             </w:pPr>
+            <w:r>
+              <w:rPr>
+                <w:rFonts w:ascii="Arial" w:hAnsi="Arial" w:cs="Arial"/>
+                <w:sz w:val="24"/>
+                <w:szCs w:val="24"/>
+              </w:rPr>
+              <w:lastRenderedPageBreak/>
+              <w:t xml:space="preserve">Output yang dihasilkan dari tahapan kegiatan ini adalah </w:t>
+            </w:r>
+            <w:r>
+              <w:rPr>
+                <w:rFonts w:ascii="Arial" w:hAnsi="Arial" w:cs="Arial"/>
+                <w:sz w:val="24"/>
+                <w:szCs w:val="24"/>
+              </w:rPr>
+              <w:t xml:space="preserve">dokumen berupa </w:t>
+            </w:r>
+            <w:r>
+              <w:rPr>
+                <w:rFonts w:ascii="Arial" w:hAnsi="Arial" w:cs="Arial"/>
+                <w:sz w:val="24"/>
+                <w:szCs w:val="24"/>
+              </w:rPr>
+              <w:t xml:space="preserve">alur </w:t>
+            </w:r>
+            <w:r>
+              <w:rPr>
+                <w:rFonts w:ascii="Arial" w:hAnsi="Arial" w:cs="Arial"/>
+                <w:sz w:val="24"/>
+                <w:szCs w:val="24"/>
+              </w:rPr>
+              <w:t>final optimalisasi dokumen disposisi yang terstruktur. Dokumen ini merefleksikan penerapan nilai </w:t>
+            </w:r>
+            <w:r>
+              <w:rPr>
+                <w:rFonts w:ascii="Arial" w:hAnsi="Arial" w:cs="Arial"/>
+                <w:b/>
+                <w:bCs/>
+                <w:sz w:val="24"/>
+                <w:szCs w:val="24"/>
+              </w:rPr>
+              <w:t>Kompeten</w:t>
+            </w:r>
+            <w:r>
+              <w:rPr>
+                <w:rFonts w:ascii="Arial" w:hAnsi="Arial" w:cs="Arial"/>
+                <w:sz w:val="24"/>
+                <w:szCs w:val="24"/>
+              </w:rPr>
+              <w:t> melalui solusi efisien berbasis analisis kebutuhan mendalam, nilai </w:t>
+            </w:r>
+            <w:r>
+              <w:rPr>
+                <w:rFonts w:ascii="Arial" w:hAnsi="Arial" w:cs="Arial"/>
+                <w:b/>
+                <w:bCs/>
+                <w:sz w:val="24"/>
+                <w:szCs w:val="24"/>
+              </w:rPr>
+              <w:t>Akuntabel</w:t>
+            </w:r>
+            <w:r>
+              <w:rPr>
+                <w:rFonts w:ascii="Arial" w:hAnsi="Arial" w:cs="Arial"/>
+                <w:sz w:val="24"/>
+                <w:szCs w:val="24"/>
+              </w:rPr>
+              <w:t> melalui struktur alur yang transparan dan dapat dilacak pertanggungjawabannya, serta nilai </w:t>
+            </w:r>
+            <w:r>
+              <w:rPr>
+                <w:rFonts w:ascii="Arial" w:hAnsi="Arial" w:cs="Arial"/>
+                <w:b/>
+                <w:bCs/>
+                <w:sz w:val="24"/>
+                <w:szCs w:val="24"/>
+              </w:rPr>
+              <w:t>Adaptif</w:t>
+            </w:r>
+            <w:r>
+              <w:rPr>
+                <w:rFonts w:ascii="Arial" w:hAnsi="Arial" w:cs="Arial"/>
+                <w:sz w:val="24"/>
+                <w:szCs w:val="24"/>
+              </w:rPr>
+              <w:t xml:space="preserve"> melalui </w:t>
+            </w:r>
+            <w:r>
+              <w:rPr>
+                <w:rFonts w:ascii="Arial" w:hAnsi="Arial" w:cs="Arial"/>
+                <w:sz w:val="24"/>
+                <w:szCs w:val="24"/>
+              </w:rPr>
+              <w:t xml:space="preserve">implementasi saran dari </w:t>
+            </w:r>
+            <w:r>
+              <w:rPr>
+                <w:rFonts w:ascii="Arial" w:hAnsi="Arial" w:cs="Arial"/>
+                <w:sz w:val="24"/>
+                <w:szCs w:val="24"/>
+              </w:rPr>
+              <w:t>simulasi sebelumnya. Dalam kerangka </w:t>
+            </w:r>
+            <w:r>
+              <w:rPr>
+                <w:rFonts w:ascii="Arial" w:hAnsi="Arial" w:cs="Arial"/>
+                <w:b/>
+                <w:bCs/>
+                <w:sz w:val="24"/>
+                <w:szCs w:val="24"/>
+              </w:rPr>
+              <w:t>Manajemen ASN</w:t>
+            </w:r>
+            <w:r>
+              <w:rPr>
+                <w:rFonts w:ascii="Arial" w:hAnsi="Arial" w:cs="Arial"/>
+                <w:sz w:val="24"/>
+                <w:szCs w:val="24"/>
+              </w:rPr>
+              <w:t>, output ini menjadi menjamin konsistensi proses dan akuntabilitas kinerja, sementara dari perspektif </w:t>
+            </w:r>
+            <w:r>
+              <w:rPr>
+                <w:rFonts w:ascii="Arial" w:hAnsi="Arial" w:cs="Arial"/>
+                <w:b/>
+                <w:bCs/>
+                <w:sz w:val="24"/>
+                <w:szCs w:val="24"/>
+              </w:rPr>
+              <w:t>Smart ASN</w:t>
+            </w:r>
+            <w:r>
+              <w:rPr>
+                <w:rFonts w:ascii="Arial" w:hAnsi="Arial" w:cs="Arial"/>
+                <w:sz w:val="24"/>
+                <w:szCs w:val="24"/>
+              </w:rPr>
+              <w:t>, dokumen ini</w:t>
+            </w:r>
+            <w:r>
+              <w:rPr>
+                <w:rFonts w:ascii="Arial" w:hAnsi="Arial" w:cs="Arial"/>
+                <w:sz w:val="24"/>
+                <w:szCs w:val="24"/>
+              </w:rPr>
+              <w:t xml:space="preserve"> </w:t>
+            </w:r>
+            <w:r>
+              <w:rPr>
+                <w:rFonts w:ascii="Arial" w:hAnsi="Arial" w:cs="Arial"/>
+                <w:sz w:val="24"/>
+                <w:szCs w:val="24"/>
+              </w:rPr>
+              <w:lastRenderedPageBreak/>
+              <w:t>memastikan solusi tepat sasaran, terukur, dan berkelanjutan bagi pengelolaan arsip di lingkungan Subdisminbata Disminpersau.</w:t>
+            </w:r>
           </w:p>
         </w:tc>
         <w:tc>
@@ -568,6 +1161,15 @@
                 <w:szCs w:val="24"/>
               </w:rPr>
             </w:pPr>
+            <w:r>
+              <w:rPr>
+                <w:rFonts w:ascii="Arial" w:hAnsi="Arial" w:cs="Arial"/>
+                <w:sz w:val="24"/>
+                <w:szCs w:val="24"/>
+              </w:rPr>
+              <w:lastRenderedPageBreak/>
+              <w:t>Tercapai</w:t>
+            </w:r>
           </w:p>
         </w:tc>
       </w:tr>
@@ -763,6 +1365,15 @@
                 <w:lang w:val="sv-SE"/>
               </w:rPr>
             </w:pPr>
+            <w:r>
+              <w:rPr>
+                <w:rFonts w:ascii="Arial" w:hAnsi="Arial" w:cs="Arial"/>
+                <w:sz w:val="24"/>
+                <w:szCs w:val="24"/>
+                <w:lang w:val="sv-SE"/>
+              </w:rPr>
+              <w:t>Nikib flowchart di kertas</w:t>
+            </w:r>
           </w:p>
         </w:tc>
       </w:tr>
@@ -798,9 +1409,38 @@
                 <w:rFonts w:ascii="Arial" w:hAnsi="Arial" w:cs="Arial"/>
                 <w:sz w:val="24"/>
                 <w:szCs w:val="24"/>
-                <w:lang w:val="sv-SE"/>
-              </w:rPr>
-            </w:pPr>
+                <w:lang w:val="en-ID"/>
+              </w:rPr>
+            </w:pPr>
+            <w:proofErr w:type="spellStart"/>
+            <w:r>
+              <w:rPr>
+                <w:rFonts w:ascii="Arial" w:hAnsi="Arial" w:cs="Arial"/>
+                <w:sz w:val="24"/>
+                <w:szCs w:val="24"/>
+                <w:lang w:val="en-ID"/>
+              </w:rPr>
+              <w:t>Nikib</w:t>
+            </w:r>
+            <w:proofErr w:type="spellEnd"/>
+            <w:r>
+              <w:rPr>
+                <w:rFonts w:ascii="Arial" w:hAnsi="Arial" w:cs="Arial"/>
+                <w:sz w:val="24"/>
+                <w:szCs w:val="24"/>
+                <w:lang w:val="en-ID"/>
+              </w:rPr>
+              <w:t xml:space="preserve"> flowchart di draw i</w:t>
+            </w:r>
+            <w:r>
+              <w:rPr>
+                <w:rFonts w:ascii="Arial" w:hAnsi="Arial" w:cs="Arial"/>
+                <w:sz w:val="24"/>
+                <w:szCs w:val="24"/>
+                <w:lang w:val="en-ID"/>
+              </w:rPr>
+              <w:t>o</w:t>
+            </w:r>
           </w:p>
         </w:tc>
       </w:tr>
@@ -818,7 +1458,7 @@
                 <w:rFonts w:ascii="Arial" w:hAnsi="Arial" w:cs="Arial"/>
                 <w:sz w:val="24"/>
                 <w:szCs w:val="24"/>
-                <w:lang w:val="sv-SE"/>
+                <w:lang w:val="en-ID"/>
               </w:rPr>
             </w:pPr>
           </w:p>
@@ -836,9 +1476,18 @@
                 <w:rFonts w:ascii="Arial" w:hAnsi="Arial" w:cs="Arial"/>
                 <w:sz w:val="24"/>
                 <w:szCs w:val="24"/>
-                <w:lang w:val="sv-SE"/>
-              </w:rPr>
-            </w:pPr>
+                <w:lang w:val="en-ID"/>
+              </w:rPr>
+            </w:pPr>
+            <w:r>
+              <w:rPr>
+                <w:rFonts w:ascii="Arial" w:hAnsi="Arial" w:cs="Arial"/>
+                <w:sz w:val="24"/>
+                <w:szCs w:val="24"/>
+                <w:lang w:val="en-ID"/>
+              </w:rPr>
+              <w:t>Print flowchart</w:t>
+            </w:r>
           </w:p>
         </w:tc>
       </w:tr>
@@ -858,8 +1507,6 @@
               <w:jc w:val="both"/>
               <w:rPr>
                 <w:rFonts w:ascii="Arial" w:hAnsi="Arial" w:cs="Arial"/>
-                <w:b/>
-                <w:bCs/>
                 <w:sz w:val="24"/>
                 <w:szCs w:val="24"/>
               </w:rPr>
@@ -873,6 +1520,14 @@
                 <w:szCs w:val="24"/>
               </w:rPr>
               <w:t xml:space="preserve">2. Tahapan kegiatan ke – 2 </w:t>
+            </w:r>
+            <w:r>
+              <w:rPr>
+                <w:rFonts w:ascii="Arial" w:hAnsi="Arial" w:cs="Arial"/>
+                <w:sz w:val="24"/>
+                <w:szCs w:val="24"/>
+              </w:rPr>
+              <w:t>Menerapkan alur final yang sudah dibuat</w:t>
             </w:r>
           </w:p>
         </w:tc>
@@ -932,6 +1587,15 @@
               </w:rPr>
               <w:t xml:space="preserve">: </w:t>
             </w:r>
+            <w:r>
+              <w:rPr>
+                <w:rFonts w:ascii="Arial" w:hAnsi="Arial" w:cs="Arial"/>
+                <w:sz w:val="24"/>
+                <w:szCs w:val="24"/>
+                <w:lang w:val="en-ID"/>
+              </w:rPr>
+              <w:t>6 Oktober 2025 – 14 Oktober 2025</w:t>
+            </w:r>
           </w:p>
         </w:tc>
       </w:tr>
@@ -1228,9 +1892,239 @@
                 <w:rFonts w:ascii="Arial" w:hAnsi="Arial" w:cs="Arial"/>
                 <w:sz w:val="24"/>
                 <w:szCs w:val="24"/>
-                <w:lang w:val="sv-SE"/>
-              </w:rPr>
-            </w:pPr>
+              </w:rPr>
+            </w:pPr>
+            <w:r>
+              <w:rPr>
+                <w:rFonts w:ascii="Arial" w:hAnsi="Arial" w:cs="Arial"/>
+                <w:b/>
+                <w:bCs/>
+                <w:sz w:val="24"/>
+                <w:szCs w:val="24"/>
+              </w:rPr>
+              <w:t>Akuntabel</w:t>
+            </w:r>
+            <w:r>
+              <w:rPr>
+                <w:rFonts w:ascii="Arial" w:hAnsi="Arial" w:cs="Arial"/>
+                <w:sz w:val="24"/>
+                <w:szCs w:val="24"/>
+              </w:rPr>
+              <w:br/>
+              <w:t>Pelaksanaan implementasi sesuai alur final menunjukkan komitmen pada prosedu</w:t>
+            </w:r>
+            <w:r>
+              <w:rPr>
+                <w:rFonts w:ascii="Arial" w:hAnsi="Arial" w:cs="Arial"/>
+                <w:sz w:val="24"/>
+                <w:szCs w:val="24"/>
+              </w:rPr>
+              <w:t>r</w:t>
+            </w:r>
+            <w:r>
+              <w:rPr>
+                <w:rFonts w:ascii="Arial" w:hAnsi="Arial" w:cs="Arial"/>
+                <w:sz w:val="24"/>
+                <w:szCs w:val="24"/>
+              </w:rPr>
+              <w:t>.</w:t>
+            </w:r>
+          </w:p>
+          <w:p>
+            <w:pPr>
+              <w:spacing w:after="0" w:line="360" w:lineRule="auto"/>
+              <w:rPr>
+                <w:rFonts w:ascii="Arial" w:hAnsi="Arial" w:cs="Arial"/>
+                <w:sz w:val="24"/>
+                <w:szCs w:val="24"/>
+                <w:lang w:val="sv-SE"/>
+              </w:rPr>
+            </w:pPr>
+            <w:r>
+              <w:rPr>
+                <w:rFonts w:ascii="Arial" w:hAnsi="Arial" w:cs="Arial"/>
+                <w:b/>
+                <w:bCs/>
+                <w:sz w:val="24"/>
+                <w:szCs w:val="24"/>
+                <w:lang w:val="sv-SE"/>
+              </w:rPr>
+              <w:t>Kompeten</w:t>
+            </w:r>
+            <w:r>
+              <w:rPr>
+                <w:rFonts w:ascii="Arial" w:hAnsi="Arial" w:cs="Arial"/>
+                <w:sz w:val="24"/>
+                <w:szCs w:val="24"/>
+                <w:lang w:val="sv-SE"/>
+              </w:rPr>
+              <w:br/>
+            </w:r>
+            <w:r>
+              <w:rPr>
+                <w:rFonts w:ascii="Arial" w:hAnsi="Arial" w:cs="Arial"/>
+                <w:sz w:val="24"/>
+                <w:szCs w:val="24"/>
+              </w:rPr>
+              <w:t>Kemampuan menerapkan alur final dengan tepat mencerminkan penguasaan teknis dan operasional yang matang.</w:t>
+            </w:r>
+          </w:p>
+          <w:p>
+            <w:pPr>
+              <w:spacing w:after="0" w:line="360" w:lineRule="auto"/>
+              <w:rPr>
+                <w:rFonts w:ascii="Arial" w:hAnsi="Arial" w:cs="Arial"/>
+                <w:sz w:val="24"/>
+                <w:szCs w:val="24"/>
+                <w:lang w:val="sv-SE"/>
+              </w:rPr>
+            </w:pPr>
+            <w:r>
+              <w:rPr>
+                <w:rFonts w:ascii="Arial" w:hAnsi="Arial" w:cs="Arial"/>
+                <w:b/>
+                <w:bCs/>
+                <w:sz w:val="24"/>
+                <w:szCs w:val="24"/>
+                <w:lang w:val="sv-SE"/>
+              </w:rPr>
+              <w:t>Adaptif</w:t>
+            </w:r>
+            <w:r>
+              <w:rPr>
+                <w:rFonts w:ascii="Arial" w:hAnsi="Arial" w:cs="Arial"/>
+                <w:sz w:val="24"/>
+                <w:szCs w:val="24"/>
+                <w:lang w:val="sv-SE"/>
+              </w:rPr>
+              <w:br/>
+            </w:r>
+            <w:r>
+              <w:rPr>
+                <w:rFonts w:ascii="Arial" w:hAnsi="Arial" w:cs="Arial"/>
+                <w:sz w:val="24"/>
+                <w:szCs w:val="24"/>
+              </w:rPr>
+              <w:t>Kesiapan melakukan penyesuaian dinamis selama implementasi untuk mengatasi kendala.</w:t>
+            </w:r>
+          </w:p>
+          <w:p>
+            <w:pPr>
+              <w:spacing w:after="0" w:line="360" w:lineRule="auto"/>
+              <w:rPr>
+                <w:rFonts w:ascii="Arial" w:hAnsi="Arial" w:cs="Arial"/>
+                <w:sz w:val="24"/>
+                <w:szCs w:val="24"/>
+                <w:lang w:val="sv-SE"/>
+              </w:rPr>
+            </w:pPr>
+            <w:r>
+              <w:rPr>
+                <w:rFonts w:ascii="Arial" w:hAnsi="Arial" w:cs="Arial"/>
+                <w:b/>
+                <w:bCs/>
+                <w:sz w:val="24"/>
+                <w:szCs w:val="24"/>
+                <w:lang w:val="sv-SE"/>
+              </w:rPr>
+              <w:t>Manajemen ASN</w:t>
+            </w:r>
+            <w:r>
+              <w:rPr>
+                <w:rFonts w:ascii="Arial" w:hAnsi="Arial" w:cs="Arial"/>
+                <w:sz w:val="24"/>
+                <w:szCs w:val="24"/>
+                <w:lang w:val="sv-SE"/>
+              </w:rPr>
+              <w:br/>
+            </w:r>
+            <w:r>
+              <w:rPr>
+                <w:rFonts w:ascii="Arial" w:hAnsi="Arial" w:cs="Arial"/>
+                <w:sz w:val="24"/>
+                <w:szCs w:val="24"/>
+              </w:rPr>
+              <w:t>Implementasi dilakukan berdasarkan alur yang telah teruji dan disetujui melalui proses objektif.</w:t>
+            </w:r>
+          </w:p>
+          <w:p>
+            <w:pPr>
+              <w:spacing w:after="0" w:line="360" w:lineRule="auto"/>
+              <w:rPr>
+                <w:rFonts w:ascii="Arial" w:hAnsi="Arial" w:cs="Arial"/>
+                <w:sz w:val="24"/>
+                <w:szCs w:val="24"/>
+                <w:lang w:val="sv-SE"/>
+              </w:rPr>
+            </w:pPr>
+            <w:r>
+              <w:rPr>
+                <w:rFonts w:ascii="Arial" w:hAnsi="Arial" w:cs="Arial"/>
+                <w:b/>
+                <w:bCs/>
+                <w:sz w:val="24"/>
+                <w:szCs w:val="24"/>
+                <w:lang w:val="sv-SE"/>
+              </w:rPr>
+              <w:t>Smart ASN</w:t>
+            </w:r>
+            <w:r>
+              <w:rPr>
+                <w:rFonts w:ascii="Arial" w:hAnsi="Arial" w:cs="Arial"/>
+                <w:sz w:val="24"/>
+                <w:szCs w:val="24"/>
+                <w:lang w:val="sv-SE"/>
+              </w:rPr>
+              <w:br/>
+            </w:r>
+            <w:r>
+              <w:rPr>
+                <w:rFonts w:ascii="Arial" w:hAnsi="Arial" w:cs="Arial"/>
+                <w:sz w:val="24"/>
+                <w:szCs w:val="24"/>
+              </w:rPr>
+              <w:t xml:space="preserve">Memastikan </w:t>
+            </w:r>
+            <w:r>
+              <w:rPr>
+                <w:rFonts w:ascii="Arial" w:hAnsi="Arial" w:cs="Arial"/>
+                <w:sz w:val="24"/>
+                <w:szCs w:val="24"/>
+              </w:rPr>
+              <w:t xml:space="preserve">penerapan </w:t>
+            </w:r>
+            <w:r>
+              <w:rPr>
+                <w:rFonts w:ascii="Arial" w:hAnsi="Arial" w:cs="Arial"/>
+                <w:sz w:val="24"/>
+                <w:szCs w:val="24"/>
+              </w:rPr>
+              <w:t xml:space="preserve">alur final </w:t>
+            </w:r>
+            <w:r>
+              <w:rPr>
+                <w:rFonts w:ascii="Arial" w:hAnsi="Arial" w:cs="Arial"/>
+                <w:sz w:val="24"/>
+                <w:szCs w:val="24"/>
+              </w:rPr>
+              <w:t>tetap sesuai</w:t>
+            </w:r>
+            <w:r>
+              <w:rPr>
+                <w:rFonts w:ascii="Arial" w:hAnsi="Arial" w:cs="Arial"/>
+                <w:sz w:val="24"/>
+                <w:szCs w:val="24"/>
+              </w:rPr>
+              <w:t xml:space="preserve"> supaya komitmen tercapai</w:t>
+            </w:r>
+            <w:r>
+              <w:rPr>
+                <w:rFonts w:ascii="Arial" w:hAnsi="Arial" w:cs="Arial"/>
+                <w:sz w:val="24"/>
+                <w:szCs w:val="24"/>
+              </w:rPr>
+              <w:t>.</w:t>
+            </w:r>
           </w:p>
         </w:tc>
         <w:tc>
@@ -1246,6 +2140,192 @@
                 <w:szCs w:val="24"/>
               </w:rPr>
             </w:pPr>
+            <w:r>
+              <w:rPr>
+                <w:rFonts w:ascii="Arial" w:hAnsi="Arial" w:cs="Arial"/>
+                <w:sz w:val="24"/>
+                <w:szCs w:val="24"/>
+              </w:rPr>
+              <w:t>Pelaksanaan tahapan kegiatan dilakukan melalui eksekusi terhadap rancangan alur optimalisas</w:t>
+            </w:r>
+            <w:r>
+              <w:rPr>
+                <w:rFonts w:ascii="Arial" w:hAnsi="Arial" w:cs="Arial"/>
+                <w:sz w:val="24"/>
+                <w:szCs w:val="24"/>
+              </w:rPr>
+              <w:t>i</w:t>
+            </w:r>
+            <w:r>
+              <w:rPr>
+                <w:rFonts w:ascii="Arial" w:hAnsi="Arial" w:cs="Arial"/>
+                <w:sz w:val="24"/>
+                <w:szCs w:val="24"/>
+              </w:rPr>
+              <w:t xml:space="preserve"> dengan memastikan setiap tahapan dijalankan sesuai </w:t>
+            </w:r>
+            <w:r>
+              <w:rPr>
+                <w:rFonts w:ascii="Arial" w:hAnsi="Arial" w:cs="Arial"/>
+                <w:sz w:val="24"/>
+                <w:szCs w:val="24"/>
+              </w:rPr>
+              <w:t xml:space="preserve">dengan </w:t>
+            </w:r>
+            <w:r>
+              <w:rPr>
+                <w:rFonts w:ascii="Arial" w:hAnsi="Arial" w:cs="Arial"/>
+                <w:sz w:val="24"/>
+                <w:szCs w:val="24"/>
+              </w:rPr>
+              <w:t>prosedur.</w:t>
+            </w:r>
+            <w:r>
+              <w:rPr>
+                <w:rFonts w:ascii="Arial" w:hAnsi="Arial" w:cs="Arial"/>
+                <w:sz w:val="24"/>
+                <w:szCs w:val="24"/>
+              </w:rPr>
+              <w:t> Kegiatan ini merefleksikan nilai </w:t>
+            </w:r>
+            <w:r>
+              <w:rPr>
+                <w:rFonts w:ascii="Arial" w:hAnsi="Arial" w:cs="Arial"/>
+                <w:b/>
+                <w:bCs/>
+                <w:sz w:val="24"/>
+                <w:szCs w:val="24"/>
+              </w:rPr>
+              <w:t>Akuntabel</w:t>
+            </w:r>
+            <w:r>
+              <w:rPr>
+                <w:rFonts w:ascii="Arial" w:hAnsi="Arial" w:cs="Arial"/>
+                <w:sz w:val="24"/>
+                <w:szCs w:val="24"/>
+              </w:rPr>
+              <w:t> melalui konsistensi pelaksanaan pada alur, nilai </w:t>
+            </w:r>
+            <w:r>
+              <w:rPr>
+                <w:rFonts w:ascii="Arial" w:hAnsi="Arial" w:cs="Arial"/>
+                <w:b/>
+                <w:bCs/>
+                <w:sz w:val="24"/>
+                <w:szCs w:val="24"/>
+              </w:rPr>
+              <w:t>Kompeten</w:t>
+            </w:r>
+            <w:r>
+              <w:rPr>
+                <w:rFonts w:ascii="Arial" w:hAnsi="Arial" w:cs="Arial"/>
+                <w:sz w:val="24"/>
+                <w:szCs w:val="24"/>
+              </w:rPr>
+              <w:t> melalui penguasaan teknis secara tepat dan efektif, serta nilai </w:t>
+            </w:r>
+            <w:r>
+              <w:rPr>
+                <w:rFonts w:ascii="Arial" w:hAnsi="Arial" w:cs="Arial"/>
+                <w:b/>
+                <w:bCs/>
+                <w:sz w:val="24"/>
+                <w:szCs w:val="24"/>
+              </w:rPr>
+              <w:t>Adaptif</w:t>
+            </w:r>
+            <w:r>
+              <w:rPr>
+                <w:rFonts w:ascii="Arial" w:hAnsi="Arial" w:cs="Arial"/>
+                <w:sz w:val="24"/>
+                <w:szCs w:val="24"/>
+              </w:rPr>
+              <w:t> melalui kemampuan melakukan penyesuaian terhadap kendala. Dalam perspektif </w:t>
+            </w:r>
+            <w:r>
+              <w:rPr>
+                <w:rFonts w:ascii="Arial" w:hAnsi="Arial" w:cs="Arial"/>
+                <w:b/>
+                <w:bCs/>
+                <w:sz w:val="24"/>
+                <w:szCs w:val="24"/>
+              </w:rPr>
+              <w:t>Manajemen ASN</w:t>
+            </w:r>
+            <w:r>
+              <w:rPr>
+                <w:rFonts w:ascii="Arial" w:hAnsi="Arial" w:cs="Arial"/>
+                <w:sz w:val="24"/>
+                <w:szCs w:val="24"/>
+              </w:rPr>
+              <w:t xml:space="preserve">, implementasi ini berdasar pada alur yang </w:t>
+            </w:r>
+            <w:r>
+              <w:rPr>
+                <w:rFonts w:ascii="Arial" w:hAnsi="Arial" w:cs="Arial"/>
+                <w:sz w:val="24"/>
+                <w:szCs w:val="24"/>
+              </w:rPr>
+              <w:t>sudah ditetapkan</w:t>
+            </w:r>
+            <w:r>
+              <w:rPr>
+                <w:rFonts w:ascii="Arial" w:hAnsi="Arial" w:cs="Arial"/>
+                <w:sz w:val="24"/>
+                <w:szCs w:val="24"/>
+              </w:rPr>
+              <w:t>, sementara dari sudut pandang </w:t>
+            </w:r>
+            <w:r>
+              <w:rPr>
+                <w:rFonts w:ascii="Arial" w:hAnsi="Arial" w:cs="Arial"/>
+                <w:b/>
+                <w:bCs/>
+                <w:sz w:val="24"/>
+                <w:szCs w:val="24"/>
+              </w:rPr>
+              <w:t>Smart ASN</w:t>
+            </w:r>
+            <w:r>
+              <w:rPr>
+                <w:rFonts w:ascii="Arial" w:hAnsi="Arial" w:cs="Arial"/>
+                <w:sz w:val="24"/>
+                <w:szCs w:val="24"/>
+              </w:rPr>
+              <w:t xml:space="preserve">, penerapan alur final ini </w:t>
+            </w:r>
+            <w:r>
+              <w:rPr>
+                <w:rFonts w:ascii="Arial" w:hAnsi="Arial" w:cs="Arial"/>
+                <w:sz w:val="24"/>
+                <w:szCs w:val="24"/>
+              </w:rPr>
+              <w:t xml:space="preserve">menjadi </w:t>
+            </w:r>
+            <w:r>
+              <w:rPr>
+                <w:rFonts w:ascii="Arial" w:hAnsi="Arial" w:cs="Arial"/>
+                <w:sz w:val="24"/>
+                <w:szCs w:val="24"/>
+              </w:rPr>
+              <w:t xml:space="preserve">komitmen </w:t>
+            </w:r>
+            <w:r>
+              <w:rPr>
+                <w:rFonts w:ascii="Arial" w:hAnsi="Arial" w:cs="Arial"/>
+                <w:sz w:val="24"/>
+                <w:szCs w:val="24"/>
+              </w:rPr>
+              <w:t>supaya tujuan awal bisa tercapai</w:t>
+            </w:r>
+            <w:r>
+              <w:rPr>
+                <w:rFonts w:ascii="Arial" w:hAnsi="Arial" w:cs="Arial"/>
+                <w:sz w:val="24"/>
+                <w:szCs w:val="24"/>
+              </w:rPr>
+              <w:t>.</w:t>
+            </w:r>
           </w:p>
         </w:tc>
         <w:tc>
@@ -1262,6 +2342,192 @@
                 <w:szCs w:val="24"/>
               </w:rPr>
             </w:pPr>
+            <w:r>
+              <w:rPr>
+                <w:rFonts w:ascii="Arial" w:hAnsi="Arial" w:cs="Arial"/>
+                <w:sz w:val="24"/>
+                <w:szCs w:val="24"/>
+              </w:rPr>
+              <w:t xml:space="preserve">Output yang dihasilkan dari tahapan kegiatan ini adalah </w:t>
+            </w:r>
+            <w:r>
+              <w:rPr>
+                <w:rFonts w:ascii="Arial" w:hAnsi="Arial" w:cs="Arial"/>
+                <w:sz w:val="24"/>
+                <w:szCs w:val="24"/>
+              </w:rPr>
+              <w:t>laporan pelaksanaan alur final</w:t>
+            </w:r>
+            <w:r>
+              <w:rPr>
+                <w:rFonts w:ascii="Arial" w:hAnsi="Arial" w:cs="Arial"/>
+                <w:sz w:val="24"/>
+                <w:szCs w:val="24"/>
+              </w:rPr>
+              <w:t xml:space="preserve">. </w:t>
+            </w:r>
+            <w:r>
+              <w:rPr>
+                <w:rFonts w:ascii="Arial" w:hAnsi="Arial" w:cs="Arial"/>
+                <w:sz w:val="24"/>
+                <w:szCs w:val="24"/>
+              </w:rPr>
+              <w:t xml:space="preserve">Output ini menunjukkan penerapan nilai </w:t>
+            </w:r>
+            <w:r>
+              <w:rPr>
+                <w:rFonts w:ascii="Arial" w:hAnsi="Arial" w:cs="Arial"/>
+                <w:b/>
+                <w:bCs/>
+                <w:sz w:val="24"/>
+                <w:szCs w:val="24"/>
+              </w:rPr>
+              <w:t>Akuntabel</w:t>
+            </w:r>
+            <w:r>
+              <w:rPr>
+                <w:rFonts w:ascii="Arial" w:hAnsi="Arial" w:cs="Arial"/>
+                <w:sz w:val="24"/>
+                <w:szCs w:val="24"/>
+              </w:rPr>
+              <w:t xml:space="preserve"> melalui konsistensi pelaksanaan yang sesuai prosedur, nilai </w:t>
+            </w:r>
+            <w:r>
+              <w:rPr>
+                <w:rFonts w:ascii="Arial" w:hAnsi="Arial" w:cs="Arial"/>
+                <w:b/>
+                <w:bCs/>
+                <w:sz w:val="24"/>
+                <w:szCs w:val="24"/>
+              </w:rPr>
+              <w:t>Kompeten</w:t>
+            </w:r>
+            <w:r>
+              <w:rPr>
+                <w:rFonts w:ascii="Arial" w:hAnsi="Arial" w:cs="Arial"/>
+                <w:sz w:val="24"/>
+                <w:szCs w:val="24"/>
+              </w:rPr>
+              <w:t xml:space="preserve"> melalui penguasaan teknis dalam mengoperasikan sistem secara efektif, serta nilai </w:t>
+            </w:r>
+            <w:r>
+              <w:rPr>
+                <w:rFonts w:ascii="Arial" w:hAnsi="Arial" w:cs="Arial"/>
+                <w:b/>
+                <w:bCs/>
+                <w:sz w:val="24"/>
+                <w:szCs w:val="24"/>
+              </w:rPr>
+              <w:t>Adaptif</w:t>
+            </w:r>
+            <w:r>
+              <w:rPr>
+                <w:rFonts w:ascii="Arial" w:hAnsi="Arial" w:cs="Arial"/>
+                <w:sz w:val="24"/>
+                <w:szCs w:val="24"/>
+              </w:rPr>
+              <w:t xml:space="preserve"> </w:t>
+            </w:r>
+            <w:r>
+              <w:rPr>
+                <w:rFonts w:ascii="Arial" w:hAnsi="Arial" w:cs="Arial"/>
+                <w:sz w:val="24"/>
+                <w:szCs w:val="24"/>
+              </w:rPr>
+              <w:t xml:space="preserve">melalui kemampuan menyesuaikan proses saat menghadapi kendala. Dalam perspektif </w:t>
+            </w:r>
+            <w:r>
+              <w:rPr>
+                <w:rFonts w:ascii="Arial" w:hAnsi="Arial" w:cs="Arial"/>
+                <w:b/>
+                <w:bCs/>
+                <w:sz w:val="24"/>
+                <w:szCs w:val="24"/>
+              </w:rPr>
+              <w:t>Manajemen ASN</w:t>
+            </w:r>
+            <w:r>
+              <w:rPr>
+                <w:rFonts w:ascii="Arial" w:hAnsi="Arial" w:cs="Arial"/>
+                <w:sz w:val="24"/>
+                <w:szCs w:val="24"/>
+              </w:rPr>
+              <w:t xml:space="preserve">, </w:t>
+            </w:r>
+            <w:r>
+              <w:rPr>
+                <w:rFonts w:ascii="Arial" w:hAnsi="Arial" w:cs="Arial"/>
+                <w:sz w:val="24"/>
+                <w:szCs w:val="24"/>
+              </w:rPr>
+              <w:t xml:space="preserve">implementasi ini menjadi bukti keberhasilan penerapan </w:t>
+            </w:r>
+            <w:r>
+              <w:rPr>
+                <w:rFonts w:ascii="Arial" w:hAnsi="Arial" w:cs="Arial"/>
+                <w:sz w:val="24"/>
+                <w:szCs w:val="24"/>
+              </w:rPr>
+              <w:t>alu</w:t>
+            </w:r>
+            <w:r>
+              <w:rPr>
+                <w:rFonts w:ascii="Arial" w:hAnsi="Arial" w:cs="Arial"/>
+                <w:sz w:val="24"/>
+                <w:szCs w:val="24"/>
+              </w:rPr>
+              <w:t>r final</w:t>
+            </w:r>
+            <w:r>
+              <w:rPr>
+                <w:rFonts w:ascii="Arial" w:hAnsi="Arial" w:cs="Arial"/>
+                <w:sz w:val="24"/>
+                <w:szCs w:val="24"/>
+              </w:rPr>
+              <w:t xml:space="preserve">, sementara dari sisi </w:t>
+            </w:r>
+            <w:r>
+              <w:rPr>
+                <w:rFonts w:ascii="Arial" w:hAnsi="Arial" w:cs="Arial"/>
+                <w:b/>
+                <w:bCs/>
+                <w:sz w:val="24"/>
+                <w:szCs w:val="24"/>
+              </w:rPr>
+              <w:t>Smart ASN</w:t>
+            </w:r>
+            <w:r>
+              <w:rPr>
+                <w:rFonts w:ascii="Arial" w:hAnsi="Arial" w:cs="Arial"/>
+                <w:sz w:val="24"/>
+                <w:szCs w:val="24"/>
+              </w:rPr>
+              <w:t xml:space="preserve">, </w:t>
+            </w:r>
+            <w:r>
+              <w:rPr>
+                <w:rFonts w:ascii="Arial" w:hAnsi="Arial" w:cs="Arial"/>
+                <w:sz w:val="24"/>
+                <w:szCs w:val="24"/>
+              </w:rPr>
+              <w:t xml:space="preserve">output ini </w:t>
+            </w:r>
+            <w:r>
+              <w:rPr>
+                <w:rFonts w:ascii="Arial" w:hAnsi="Arial" w:cs="Arial"/>
+                <w:sz w:val="24"/>
+                <w:szCs w:val="24"/>
+              </w:rPr>
+              <w:t>memastikan penerapan alur fimal sesuai dengan yang sudah ditetapkan</w:t>
+            </w:r>
+            <w:r>
+              <w:rPr>
+                <w:rFonts w:ascii="Arial" w:hAnsi="Arial" w:cs="Arial"/>
+                <w:sz w:val="24"/>
+                <w:szCs w:val="24"/>
+              </w:rPr>
+              <w:t>.</w:t>
+            </w:r>
           </w:p>
         </w:tc>
         <w:tc>
@@ -1278,6 +2544,14 @@
                 <w:szCs w:val="24"/>
               </w:rPr>
             </w:pPr>
+            <w:r>
+              <w:rPr>
+                <w:rFonts w:ascii="Arial" w:hAnsi="Arial" w:cs="Arial"/>
+                <w:sz w:val="24"/>
+                <w:szCs w:val="24"/>
+              </w:rPr>
+              <w:t>Tercapai</w:t>
+            </w:r>
           </w:p>
         </w:tc>
       </w:tr>
@@ -1471,6 +2745,24 @@
                 <w:lang w:val="sv-SE"/>
               </w:rPr>
             </w:pPr>
+            <w:r>
+              <w:rPr>
+                <w:rFonts w:ascii="Arial" w:hAnsi="Arial" w:cs="Arial"/>
+                <w:sz w:val="24"/>
+                <w:szCs w:val="24"/>
+                <w:lang w:val="sv-SE"/>
+              </w:rPr>
+              <w:t>Foto lagi nyatet surat</w:t>
+            </w:r>
+            <w:r>
+              <w:rPr>
+                <w:rFonts w:ascii="Arial" w:hAnsi="Arial" w:cs="Arial"/>
+                <w:sz w:val="24"/>
+                <w:szCs w:val="24"/>
+                <w:lang w:val="sv-SE"/>
+              </w:rPr>
+              <w:t xml:space="preserve"> </w:t>
+            </w:r>
           </w:p>
         </w:tc>
       </w:tr>
@@ -1506,13 +2798,20 @@
               <w:jc w:val="both"/>
               <w:rPr>
                 <w:rFonts w:ascii="Arial" w:hAnsi="Arial" w:cs="Arial"/>
-                <w:b/>
-                <w:bCs/>
-                <w:sz w:val="24"/>
-                <w:szCs w:val="24"/>
-                <w:lang w:val="sv-SE"/>
-              </w:rPr>
-            </w:pPr>
+                <w:sz w:val="24"/>
+                <w:szCs w:val="24"/>
+                <w:lang w:val="sv-SE"/>
+              </w:rPr>
+            </w:pPr>
+            <w:r>
+              <w:rPr>
+                <w:rFonts w:ascii="Arial" w:hAnsi="Arial" w:cs="Arial"/>
+                <w:sz w:val="24"/>
+                <w:szCs w:val="24"/>
+                <w:lang w:val="sv-SE"/>
+              </w:rPr>
+              <w:t>Foto lagi ngobrol sama bang pur</w:t>
+            </w:r>
           </w:p>
         </w:tc>
       </w:tr>
@@ -1555,6 +2854,15 @@
                 <w:lang w:val="sv-SE"/>
               </w:rPr>
             </w:pPr>
+            <w:r>
+              <w:rPr>
+                <w:rFonts w:ascii="Arial" w:hAnsi="Arial" w:cs="Arial"/>
+                <w:sz w:val="24"/>
+                <w:szCs w:val="24"/>
+                <w:lang w:val="sv-SE"/>
+              </w:rPr>
+              <w:t>Foto lagi scan surat</w:t>
+            </w:r>
           </w:p>
         </w:tc>
       </w:tr>
@@ -1571,8 +2879,6 @@
               <w:jc w:val="both"/>
               <w:rPr>
                 <w:rFonts w:ascii="Arial" w:hAnsi="Arial" w:cs="Arial"/>
-                <w:b/>
-                <w:bCs/>
                 <w:sz w:val="24"/>
                 <w:szCs w:val="24"/>
                 <w:lang w:val="sv-SE"/>
@@ -1588,6 +2894,22 @@
                 <w:lang w:val="sv-SE"/>
               </w:rPr>
               <w:t xml:space="preserve">3. Tahapan kegiatan ke – 3 </w:t>
+            </w:r>
+            <w:r>
+              <w:rPr>
+                <w:rFonts w:ascii="Arial" w:hAnsi="Arial" w:cs="Arial"/>
+                <w:sz w:val="24"/>
+                <w:szCs w:val="24"/>
+              </w:rPr>
+              <w:t>Menyampaikan</w:t>
+            </w:r>
+            <w:r>
+              <w:rPr>
+                <w:rFonts w:ascii="Arial" w:hAnsi="Arial" w:cs="Arial"/>
+                <w:sz w:val="24"/>
+                <w:szCs w:val="24"/>
+              </w:rPr>
+              <w:t xml:space="preserve"> alur final kepada mentor</w:t>
             </w:r>
           </w:p>
         </w:tc>
@@ -1622,7 +2944,6 @@
                 <w:szCs w:val="24"/>
                 <w:lang w:val="en-ID"/>
               </w:rPr>
-              <w:lastRenderedPageBreak/>
               <w:t xml:space="preserve">Waktu </w:t>
             </w:r>
             <w:proofErr w:type="spellStart"/>
@@ -1644,6 +2965,15 @@
                 <w:lang w:val="en-ID"/>
               </w:rPr>
               <w:t xml:space="preserve">: </w:t>
+            </w:r>
+            <w:r>
+              <w:rPr>
+                <w:rFonts w:ascii="Arial" w:hAnsi="Arial" w:cs="Arial"/>
+                <w:sz w:val="24"/>
+                <w:szCs w:val="24"/>
+                <w:lang w:val="en-ID"/>
+              </w:rPr>
+              <w:t>6 Oktober 2025 – 14 Oktober 2025</w:t>
             </w:r>
           </w:p>
         </w:tc>
@@ -1913,9 +3243,245 @@
                 <w:rFonts w:ascii="Arial" w:hAnsi="Arial" w:cs="Arial"/>
                 <w:sz w:val="24"/>
                 <w:szCs w:val="24"/>
-                <w:lang w:val="sv-SE"/>
-              </w:rPr>
-            </w:pPr>
+              </w:rPr>
+            </w:pPr>
+            <w:r>
+              <w:rPr>
+                <w:rFonts w:ascii="Arial" w:hAnsi="Arial" w:cs="Arial"/>
+                <w:b/>
+                <w:bCs/>
+                <w:sz w:val="24"/>
+                <w:szCs w:val="24"/>
+              </w:rPr>
+              <w:t>Akuntabel</w:t>
+            </w:r>
+            <w:r>
+              <w:rPr>
+                <w:rFonts w:ascii="Arial" w:hAnsi="Arial" w:cs="Arial"/>
+                <w:sz w:val="24"/>
+                <w:szCs w:val="24"/>
+              </w:rPr>
+              <w:br/>
+            </w:r>
+            <w:r>
+              <w:rPr>
+                <w:rFonts w:ascii="Arial" w:hAnsi="Arial" w:cs="Arial"/>
+                <w:sz w:val="24"/>
+                <w:szCs w:val="24"/>
+              </w:rPr>
+              <w:t>M</w:t>
+            </w:r>
+            <w:r>
+              <w:rPr>
+                <w:rFonts w:ascii="Arial" w:hAnsi="Arial" w:cs="Arial"/>
+                <w:sz w:val="24"/>
+                <w:szCs w:val="24"/>
+              </w:rPr>
+              <w:t>enunjukkan komitmen terhadap transparansi dan kesiapan untuk mempertanggungjawabkan hasil kerja yang telah disusun.</w:t>
+            </w:r>
+          </w:p>
+          <w:p>
+            <w:pPr>
+              <w:spacing w:after="0" w:line="360" w:lineRule="auto"/>
+              <w:rPr>
+                <w:rFonts w:ascii="Arial" w:hAnsi="Arial" w:cs="Arial"/>
+                <w:sz w:val="24"/>
+                <w:szCs w:val="24"/>
+                <w:lang w:val="sv-SE"/>
+              </w:rPr>
+            </w:pPr>
+            <w:r>
+              <w:rPr>
+                <w:rFonts w:ascii="Arial" w:hAnsi="Arial" w:cs="Arial"/>
+                <w:b/>
+                <w:bCs/>
+                <w:sz w:val="24"/>
+                <w:szCs w:val="24"/>
+                <w:lang w:val="sv-SE"/>
+              </w:rPr>
+              <w:t>Kompeten</w:t>
+            </w:r>
+            <w:r>
+              <w:rPr>
+                <w:rFonts w:ascii="Arial" w:hAnsi="Arial" w:cs="Arial"/>
+                <w:sz w:val="24"/>
+                <w:szCs w:val="24"/>
+                <w:lang w:val="sv-SE"/>
+              </w:rPr>
+              <w:br/>
+            </w:r>
+            <w:r>
+              <w:rPr>
+                <w:rFonts w:ascii="Arial" w:hAnsi="Arial" w:cs="Arial"/>
+                <w:sz w:val="24"/>
+                <w:szCs w:val="24"/>
+              </w:rPr>
+              <w:t>Kemampuan menyajikan laporan yang sistematis dan mudah dipahami mencerminkan penguasaan materi.</w:t>
+            </w:r>
+          </w:p>
+          <w:p>
+            <w:pPr>
+              <w:spacing w:after="0" w:line="360" w:lineRule="auto"/>
+              <w:rPr>
+                <w:rFonts w:ascii="Arial" w:hAnsi="Arial" w:cs="Arial"/>
+                <w:sz w:val="24"/>
+                <w:szCs w:val="24"/>
+                <w:lang w:val="sv-SE"/>
+              </w:rPr>
+            </w:pPr>
+            <w:r>
+              <w:rPr>
+                <w:rFonts w:ascii="Arial" w:hAnsi="Arial" w:cs="Arial"/>
+                <w:b/>
+                <w:bCs/>
+                <w:sz w:val="24"/>
+                <w:szCs w:val="24"/>
+                <w:lang w:val="sv-SE"/>
+              </w:rPr>
+              <w:t>Loyal</w:t>
+            </w:r>
+            <w:r>
+              <w:rPr>
+                <w:rFonts w:ascii="Arial" w:hAnsi="Arial" w:cs="Arial"/>
+                <w:b/>
+                <w:bCs/>
+                <w:sz w:val="24"/>
+                <w:szCs w:val="24"/>
+                <w:lang w:val="sv-SE"/>
+              </w:rPr>
+              <w:br/>
+            </w:r>
+            <w:r>
+              <w:rPr>
+                <w:rFonts w:ascii="Arial" w:hAnsi="Arial" w:cs="Arial"/>
+                <w:sz w:val="24"/>
+                <w:szCs w:val="24"/>
+              </w:rPr>
+              <w:t>B</w:t>
+            </w:r>
+            <w:r>
+              <w:rPr>
+                <w:rFonts w:ascii="Arial" w:hAnsi="Arial" w:cs="Arial"/>
+                <w:sz w:val="24"/>
+                <w:szCs w:val="24"/>
+              </w:rPr>
+              <w:t>entuk penghormatan terhadap hierarki dan mekanisme pembinaan dalam organisasi.</w:t>
+            </w:r>
+          </w:p>
+          <w:p>
+            <w:pPr>
+              <w:spacing w:after="0" w:line="360" w:lineRule="auto"/>
+              <w:rPr>
+                <w:rFonts w:ascii="Arial" w:hAnsi="Arial" w:cs="Arial"/>
+                <w:sz w:val="24"/>
+                <w:szCs w:val="24"/>
+                <w:lang w:val="sv-SE"/>
+              </w:rPr>
+            </w:pPr>
+            <w:r>
+              <w:rPr>
+                <w:rFonts w:ascii="Arial" w:hAnsi="Arial" w:cs="Arial"/>
+                <w:b/>
+                <w:bCs/>
+                <w:sz w:val="24"/>
+                <w:szCs w:val="24"/>
+                <w:lang w:val="sv-SE"/>
+              </w:rPr>
+              <w:t>Manajemen ASN</w:t>
+            </w:r>
+            <w:r>
+              <w:rPr>
+                <w:rFonts w:ascii="Arial" w:hAnsi="Arial" w:cs="Arial"/>
+                <w:b/>
+                <w:bCs/>
+                <w:sz w:val="24"/>
+                <w:szCs w:val="24"/>
+                <w:lang w:val="sv-SE"/>
+              </w:rPr>
+              <w:br/>
+            </w:r>
+            <w:r>
+              <w:rPr>
+                <w:rFonts w:ascii="Arial" w:hAnsi="Arial" w:cs="Arial"/>
+                <w:sz w:val="24"/>
+                <w:szCs w:val="24"/>
+                <w:lang w:val="sv-SE"/>
+              </w:rPr>
+              <w:t>B</w:t>
+            </w:r>
+            <w:r>
+              <w:rPr>
+                <w:rFonts w:ascii="Arial" w:hAnsi="Arial" w:cs="Arial"/>
+                <w:sz w:val="24"/>
+                <w:szCs w:val="24"/>
+              </w:rPr>
+              <w:t>agian dari sistem pembinaan karier ASN yang berkelanjutan.</w:t>
+            </w:r>
+          </w:p>
+          <w:p>
+            <w:pPr>
+              <w:spacing w:after="0" w:line="360" w:lineRule="auto"/>
+              <w:rPr>
+                <w:rFonts w:ascii="Arial" w:hAnsi="Arial" w:cs="Arial"/>
+                <w:sz w:val="24"/>
+                <w:szCs w:val="24"/>
+                <w:lang w:val="sv-SE"/>
+              </w:rPr>
+            </w:pPr>
+            <w:r>
+              <w:rPr>
+                <w:rFonts w:ascii="Arial" w:hAnsi="Arial" w:cs="Arial"/>
+                <w:b/>
+                <w:bCs/>
+                <w:sz w:val="24"/>
+                <w:szCs w:val="24"/>
+                <w:lang w:val="sv-SE"/>
+              </w:rPr>
+              <w:t>Smart ASN</w:t>
+            </w:r>
+            <w:r>
+              <w:rPr>
+                <w:rFonts w:ascii="Arial" w:hAnsi="Arial" w:cs="Arial"/>
+                <w:b/>
+                <w:bCs/>
+                <w:sz w:val="24"/>
+                <w:szCs w:val="24"/>
+                <w:lang w:val="sv-SE"/>
+              </w:rPr>
+              <w:br/>
+            </w:r>
+            <w:r>
+              <w:rPr>
+                <w:rFonts w:ascii="Arial" w:hAnsi="Arial" w:cs="Arial"/>
+                <w:sz w:val="24"/>
+                <w:szCs w:val="24"/>
+              </w:rPr>
+              <w:t>L</w:t>
+            </w:r>
+            <w:r>
+              <w:rPr>
+                <w:rFonts w:ascii="Arial" w:hAnsi="Arial" w:cs="Arial"/>
+                <w:sz w:val="24"/>
+                <w:szCs w:val="24"/>
+              </w:rPr>
+              <w:t xml:space="preserve">aporan yang terdokumentasi menjadi aset yang dapat dijadikan referensi di </w:t>
+            </w:r>
+            <w:r>
+              <w:rPr>
+                <w:rFonts w:ascii="Arial" w:hAnsi="Arial" w:cs="Arial"/>
+                <w:sz w:val="24"/>
+                <w:szCs w:val="24"/>
+              </w:rPr>
+              <w:t>kesempatan yang akan datang</w:t>
+            </w:r>
+            <w:r>
+              <w:rPr>
+                <w:rFonts w:ascii="Arial" w:hAnsi="Arial" w:cs="Arial"/>
+                <w:sz w:val="24"/>
+                <w:szCs w:val="24"/>
+              </w:rPr>
+              <w:t>.</w:t>
+            </w:r>
           </w:p>
         </w:tc>
         <w:tc>
@@ -1932,6 +3498,128 @@
                 <w:szCs w:val="24"/>
               </w:rPr>
             </w:pPr>
+            <w:r>
+              <w:rPr>
+                <w:rFonts w:ascii="Arial" w:hAnsi="Arial" w:cs="Arial"/>
+                <w:sz w:val="24"/>
+                <w:szCs w:val="24"/>
+              </w:rPr>
+              <w:t>Pelaksanaan tahapan kegiatan dilakukan dengan menyampaikan laporan yang memuat seluruh alur optimalisasi.</w:t>
+            </w:r>
+            <w:r>
+              <w:rPr>
+                <w:rFonts w:ascii="Arial" w:hAnsi="Arial" w:cs="Arial"/>
+                <w:sz w:val="24"/>
+                <w:szCs w:val="24"/>
+              </w:rPr>
+              <w:t> Kegiatan ini merefleksikan nilai </w:t>
+            </w:r>
+            <w:r>
+              <w:rPr>
+                <w:rFonts w:ascii="Arial" w:hAnsi="Arial" w:cs="Arial"/>
+                <w:b/>
+                <w:bCs/>
+                <w:sz w:val="24"/>
+                <w:szCs w:val="24"/>
+              </w:rPr>
+              <w:t>Akuntabel</w:t>
+            </w:r>
+            <w:r>
+              <w:rPr>
+                <w:rFonts w:ascii="Arial" w:hAnsi="Arial" w:cs="Arial"/>
+                <w:sz w:val="24"/>
+                <w:szCs w:val="24"/>
+              </w:rPr>
+              <w:t> melalui komitmen menyajikan hasil kerja secara transparan, nilai </w:t>
+            </w:r>
+            <w:r>
+              <w:rPr>
+                <w:rFonts w:ascii="Arial" w:hAnsi="Arial" w:cs="Arial"/>
+                <w:b/>
+                <w:bCs/>
+                <w:sz w:val="24"/>
+                <w:szCs w:val="24"/>
+              </w:rPr>
+              <w:t>Kompeten</w:t>
+            </w:r>
+            <w:r>
+              <w:rPr>
+                <w:rFonts w:ascii="Arial" w:hAnsi="Arial" w:cs="Arial"/>
+                <w:sz w:val="24"/>
+                <w:szCs w:val="24"/>
+              </w:rPr>
+              <w:t> melalui kemampuan menyajikan laporan yang sistematis</w:t>
+            </w:r>
+            <w:r>
+              <w:rPr>
+                <w:rFonts w:ascii="Arial" w:hAnsi="Arial" w:cs="Arial"/>
+                <w:sz w:val="24"/>
+                <w:szCs w:val="24"/>
+              </w:rPr>
+              <w:t xml:space="preserve"> dan </w:t>
+            </w:r>
+            <w:r>
+              <w:rPr>
+                <w:rFonts w:ascii="Arial" w:hAnsi="Arial" w:cs="Arial"/>
+                <w:sz w:val="24"/>
+                <w:szCs w:val="24"/>
+              </w:rPr>
+              <w:t xml:space="preserve"> terstruktur, serta nilai </w:t>
+            </w:r>
+            <w:r>
+              <w:rPr>
+                <w:rFonts w:ascii="Arial" w:hAnsi="Arial" w:cs="Arial"/>
+                <w:b/>
+                <w:bCs/>
+                <w:sz w:val="24"/>
+                <w:szCs w:val="24"/>
+              </w:rPr>
+              <w:t>Loyal</w:t>
+            </w:r>
+            <w:r>
+              <w:rPr>
+                <w:rFonts w:ascii="Arial" w:hAnsi="Arial" w:cs="Arial"/>
+                <w:sz w:val="24"/>
+                <w:szCs w:val="24"/>
+              </w:rPr>
+              <w:t> melalui mekanisme pembinaan yang berlaku. Dalam perspektif </w:t>
+            </w:r>
+            <w:r>
+              <w:rPr>
+                <w:rFonts w:ascii="Arial" w:hAnsi="Arial" w:cs="Arial"/>
+                <w:b/>
+                <w:bCs/>
+                <w:sz w:val="24"/>
+                <w:szCs w:val="24"/>
+              </w:rPr>
+              <w:t>Manajemen ASN</w:t>
+            </w:r>
+            <w:r>
+              <w:rPr>
+                <w:rFonts w:ascii="Arial" w:hAnsi="Arial" w:cs="Arial"/>
+                <w:sz w:val="24"/>
+                <w:szCs w:val="24"/>
+              </w:rPr>
+              <w:t>, pelaporan ini merupakan bagian integral dari sistem pembinaan karier yang mendukung pengembangan profesionalitas ASN, sementara dari sudut pandang </w:t>
+            </w:r>
+            <w:r>
+              <w:rPr>
+                <w:rFonts w:ascii="Arial" w:hAnsi="Arial" w:cs="Arial"/>
+                <w:b/>
+                <w:bCs/>
+                <w:sz w:val="24"/>
+                <w:szCs w:val="24"/>
+              </w:rPr>
+              <w:t>Smart ASN</w:t>
+            </w:r>
+            <w:r>
+              <w:rPr>
+                <w:rFonts w:ascii="Arial" w:hAnsi="Arial" w:cs="Arial"/>
+                <w:sz w:val="24"/>
+                <w:szCs w:val="24"/>
+              </w:rPr>
+              <w:t>, laporan menjadi referensi untuk perbaikan dan pengembangan di masa mendatang.</w:t>
+            </w:r>
           </w:p>
         </w:tc>
         <w:tc>
@@ -1947,6 +3635,160 @@
                 <w:szCs w:val="24"/>
               </w:rPr>
             </w:pPr>
+            <w:r>
+              <w:rPr>
+                <w:rFonts w:ascii="Arial" w:hAnsi="Arial" w:cs="Arial"/>
+                <w:sz w:val="24"/>
+                <w:szCs w:val="24"/>
+              </w:rPr>
+              <w:t>Output yang dihasilkan dari tahapan kegiatan ini adalah alur final optimalisasi arsip.</w:t>
+            </w:r>
+            <w:r>
+              <w:rPr>
+                <w:rFonts w:ascii="Arial" w:hAnsi="Arial" w:cs="Arial"/>
+                <w:sz w:val="24"/>
+                <w:szCs w:val="24"/>
+              </w:rPr>
+              <w:t> Laporan ini merefleksikan penerapan nilai </w:t>
+            </w:r>
+            <w:r>
+              <w:rPr>
+                <w:rFonts w:ascii="Arial" w:hAnsi="Arial" w:cs="Arial"/>
+                <w:b/>
+                <w:bCs/>
+                <w:sz w:val="24"/>
+                <w:szCs w:val="24"/>
+              </w:rPr>
+              <w:t>Akuntabel</w:t>
+            </w:r>
+            <w:r>
+              <w:rPr>
+                <w:rFonts w:ascii="Arial" w:hAnsi="Arial" w:cs="Arial"/>
+                <w:sz w:val="24"/>
+                <w:szCs w:val="24"/>
+              </w:rPr>
+              <w:t xml:space="preserve"> melalui pertanggungjawaban transparan atas seluruh proses </w:t>
+            </w:r>
+            <w:r>
+              <w:rPr>
+                <w:rFonts w:ascii="Arial" w:hAnsi="Arial" w:cs="Arial"/>
+                <w:sz w:val="24"/>
+                <w:szCs w:val="24"/>
+              </w:rPr>
+              <w:t>yang dilakukan</w:t>
+            </w:r>
+            <w:r>
+              <w:rPr>
+                <w:rFonts w:ascii="Arial" w:hAnsi="Arial" w:cs="Arial"/>
+                <w:sz w:val="24"/>
+                <w:szCs w:val="24"/>
+              </w:rPr>
+              <w:t>, nilai </w:t>
+            </w:r>
+            <w:r>
+              <w:rPr>
+                <w:rFonts w:ascii="Arial" w:hAnsi="Arial" w:cs="Arial"/>
+                <w:b/>
+                <w:bCs/>
+                <w:sz w:val="24"/>
+                <w:szCs w:val="24"/>
+              </w:rPr>
+              <w:t>Kompeten</w:t>
+            </w:r>
+            <w:r>
+              <w:rPr>
+                <w:rFonts w:ascii="Arial" w:hAnsi="Arial" w:cs="Arial"/>
+                <w:sz w:val="24"/>
+                <w:szCs w:val="24"/>
+              </w:rPr>
+              <w:t> melalui penyajian sistematis yang menunjukkan penguasaan mater</w:t>
+            </w:r>
+            <w:r>
+              <w:rPr>
+                <w:rFonts w:ascii="Arial" w:hAnsi="Arial" w:cs="Arial"/>
+                <w:sz w:val="24"/>
+                <w:szCs w:val="24"/>
+              </w:rPr>
+              <w:t>i</w:t>
+            </w:r>
+            <w:r>
+              <w:rPr>
+                <w:rFonts w:ascii="Arial" w:hAnsi="Arial" w:cs="Arial"/>
+                <w:sz w:val="24"/>
+                <w:szCs w:val="24"/>
+              </w:rPr>
+              <w:t>, serta nilai </w:t>
+            </w:r>
+            <w:r>
+              <w:rPr>
+                <w:rFonts w:ascii="Arial" w:hAnsi="Arial" w:cs="Arial"/>
+                <w:b/>
+                <w:bCs/>
+                <w:sz w:val="24"/>
+                <w:szCs w:val="24"/>
+              </w:rPr>
+              <w:t>Loyal</w:t>
+            </w:r>
+            <w:r>
+              <w:rPr>
+                <w:rFonts w:ascii="Arial" w:hAnsi="Arial" w:cs="Arial"/>
+                <w:sz w:val="24"/>
+                <w:szCs w:val="24"/>
+              </w:rPr>
+              <w:t> melalui pengakuan terhadap hierarki dan mekanisme pembinaan organisasi. Dalam kerangka </w:t>
+            </w:r>
+            <w:r>
+              <w:rPr>
+                <w:rFonts w:ascii="Arial" w:hAnsi="Arial" w:cs="Arial"/>
+                <w:b/>
+                <w:bCs/>
+                <w:sz w:val="24"/>
+                <w:szCs w:val="24"/>
+              </w:rPr>
+              <w:t>Manajemen ASN</w:t>
+            </w:r>
+            <w:r>
+              <w:rPr>
+                <w:rFonts w:ascii="Arial" w:hAnsi="Arial" w:cs="Arial"/>
+                <w:sz w:val="24"/>
+                <w:szCs w:val="24"/>
+              </w:rPr>
+              <w:t>, dokumen ini menjadi bukti konkret peningkatan kapasitas ASN, sementara dari perspektif </w:t>
+            </w:r>
+            <w:r>
+              <w:rPr>
+                <w:rFonts w:ascii="Arial" w:hAnsi="Arial" w:cs="Arial"/>
+                <w:b/>
+                <w:bCs/>
+                <w:sz w:val="24"/>
+                <w:szCs w:val="24"/>
+              </w:rPr>
+              <w:t>Smart ASN</w:t>
+            </w:r>
+            <w:r>
+              <w:rPr>
+                <w:rFonts w:ascii="Arial" w:hAnsi="Arial" w:cs="Arial"/>
+                <w:sz w:val="24"/>
+                <w:szCs w:val="24"/>
+              </w:rPr>
+              <w:t xml:space="preserve">, </w:t>
+            </w:r>
+            <w:r>
+              <w:rPr>
+                <w:rFonts w:ascii="Arial" w:hAnsi="Arial" w:cs="Arial"/>
+                <w:sz w:val="24"/>
+                <w:szCs w:val="24"/>
+              </w:rPr>
+              <w:t xml:space="preserve">output </w:t>
+            </w:r>
+            <w:r>
+              <w:rPr>
+                <w:rFonts w:ascii="Arial" w:hAnsi="Arial" w:cs="Arial"/>
+                <w:sz w:val="24"/>
+                <w:szCs w:val="24"/>
+              </w:rPr>
+              <w:t>ini menjadi referensi strategis untuk perbaikan dan pengembangan di masa depan.</w:t>
+            </w:r>
           </w:p>
         </w:tc>
         <w:tc>
@@ -1964,6 +3806,14 @@
                 <w:szCs w:val="24"/>
               </w:rPr>
             </w:pPr>
+            <w:r>
+              <w:rPr>
+                <w:rFonts w:ascii="Arial" w:hAnsi="Arial" w:cs="Arial"/>
+                <w:sz w:val="24"/>
+                <w:szCs w:val="24"/>
+              </w:rPr>
+              <w:t>Tercapai</w:t>
+            </w:r>
           </w:p>
         </w:tc>
       </w:tr>
@@ -2150,13 +4000,19 @@
               <w:jc w:val="center"/>
               <w:rPr>
                 <w:rFonts w:ascii="Arial" w:hAnsi="Arial" w:cs="Arial"/>
-                <w:b/>
-                <w:bCs/>
-                <w:sz w:val="24"/>
-                <w:szCs w:val="24"/>
-                <w:lang w:val="sv-SE"/>
-              </w:rPr>
-            </w:pPr>
+                <w:sz w:val="24"/>
+                <w:szCs w:val="24"/>
+                <w:lang w:val="sv-SE"/>
+              </w:rPr>
+            </w:pPr>
+            <w:r>
+              <w:rPr>
+                <w:rFonts w:ascii="Arial" w:hAnsi="Arial" w:cs="Arial"/>
+                <w:sz w:val="24"/>
+                <w:szCs w:val="24"/>
+              </w:rPr>
+              <w:t>Foto sama mentor lagi ngobrol adep adepan</w:t>
+            </w:r>
           </w:p>
         </w:tc>
       </w:tr>
@@ -2192,13 +4048,19 @@
               <w:jc w:val="center"/>
               <w:rPr>
                 <w:rFonts w:ascii="Arial" w:hAnsi="Arial" w:cs="Arial"/>
-                <w:b/>
-                <w:bCs/>
-                <w:sz w:val="24"/>
-                <w:szCs w:val="24"/>
-                <w:lang w:val="sv-SE"/>
-              </w:rPr>
-            </w:pPr>
+                <w:sz w:val="24"/>
+                <w:szCs w:val="24"/>
+                <w:lang w:val="sv-SE"/>
+              </w:rPr>
+            </w:pPr>
+            <w:r>
+              <w:rPr>
+                <w:rFonts w:ascii="Arial" w:hAnsi="Arial" w:cs="Arial"/>
+                <w:sz w:val="24"/>
+                <w:szCs w:val="24"/>
+              </w:rPr>
+              <w:t>Foto mentor nulis di lembar bimbingan</w:t>
+            </w:r>
           </w:p>
         </w:tc>
       </w:tr>
@@ -2234,17 +4096,22 @@
               <w:jc w:val="center"/>
               <w:rPr>
                 <w:rFonts w:ascii="Arial" w:hAnsi="Arial" w:cs="Arial"/>
-                <w:b/>
-                <w:bCs/>
-                <w:sz w:val="24"/>
-                <w:szCs w:val="24"/>
-                <w:lang w:val="sv-SE"/>
-              </w:rPr>
-            </w:pPr>
+                <w:sz w:val="24"/>
+                <w:szCs w:val="24"/>
+                <w:lang w:val="sv-SE"/>
+              </w:rPr>
+            </w:pPr>
+            <w:r>
+              <w:rPr>
+                <w:rFonts w:ascii="Arial" w:hAnsi="Arial" w:cs="Arial"/>
+                <w:sz w:val="24"/>
+                <w:szCs w:val="24"/>
+              </w:rPr>
+              <w:t>Foto lembar bimbingan mentor ada tulisannya</w:t>
+            </w:r>
           </w:p>
         </w:tc>
       </w:tr>
-      <w:bookmarkEnd w:id="0"/>
     </w:tbl>
     <w:p/>
     <w:sectPr>
@@ -3475,6 +5342,7 @@
   <w:style w:type="character" w:default="1" w:styleId="DefaultParagraphFont">
     <w:name w:val="Default Paragraph Font"/>
     <w:uiPriority w:val="1"/>
+    <w:semiHidden/>
     <w:unhideWhenUsed/>
   </w:style>
   <w:style w:type="table" w:default="1" w:styleId="TableNormal">

</xml_diff>